<commit_message>
Feature: interfaces de los CU del administrador terminadas
</commit_message>
<xml_diff>
--- a/Interfaces para casos de uso.docx
+++ b/Interfaces para casos de uso.docx
@@ -1390,6 +1390,7 @@
           <w:rFonts w:ascii="Times New Roman" w:eastAsiaTheme="majorEastAsia" w:hAnsi="Times New Roman" w:cs="Times New Roman"/>
           <w:b/>
           <w:bCs/>
+          <w:noProof/>
           <w:sz w:val="28"/>
           <w:szCs w:val="28"/>
         </w:rPr>
@@ -1484,6 +1485,7 @@
           <w:rFonts w:ascii="Times New Roman" w:hAnsi="Times New Roman" w:cs="Times New Roman"/>
           <w:b/>
           <w:bCs/>
+          <w:noProof/>
           <w:sz w:val="28"/>
           <w:szCs w:val="28"/>
         </w:rPr>
@@ -1576,6 +1578,7 @@
           <w:rFonts w:ascii="Times New Roman" w:hAnsi="Times New Roman" w:cs="Times New Roman"/>
           <w:b/>
           <w:bCs/>
+          <w:noProof/>
           <w:sz w:val="28"/>
           <w:szCs w:val="28"/>
         </w:rPr>
@@ -1670,6 +1673,7 @@
           <w:rFonts w:ascii="Times New Roman" w:hAnsi="Times New Roman" w:cs="Times New Roman"/>
           <w:b/>
           <w:bCs/>
+          <w:noProof/>
           <w:sz w:val="28"/>
           <w:szCs w:val="28"/>
         </w:rPr>
@@ -1762,6 +1766,7 @@
           <w:rFonts w:ascii="Times New Roman" w:hAnsi="Times New Roman" w:cs="Times New Roman"/>
           <w:b/>
           <w:bCs/>
+          <w:noProof/>
           <w:sz w:val="28"/>
           <w:szCs w:val="28"/>
         </w:rPr>
@@ -1856,6 +1861,7 @@
           <w:rFonts w:ascii="Times New Roman" w:hAnsi="Times New Roman" w:cs="Times New Roman"/>
           <w:b/>
           <w:bCs/>
+          <w:noProof/>
           <w:sz w:val="28"/>
           <w:szCs w:val="28"/>
         </w:rPr>
@@ -1935,6 +1941,119 @@
     </w:p>
     <w:p>
       <w:pPr>
+        <w:jc w:val="center"/>
+        <w:rPr>
+          <w:rFonts w:ascii="Times New Roman" w:hAnsi="Times New Roman" w:cs="Times New Roman"/>
+          <w:b/>
+          <w:bCs/>
+          <w:sz w:val="28"/>
+          <w:szCs w:val="28"/>
+        </w:rPr>
+      </w:pPr>
+      <w:r>
+        <w:rPr>
+          <w:rFonts w:ascii="Times New Roman" w:hAnsi="Times New Roman" w:cs="Times New Roman"/>
+          <w:b/>
+          <w:bCs/>
+          <w:sz w:val="28"/>
+          <w:szCs w:val="28"/>
+        </w:rPr>
+        <w:drawing>
+          <wp:inline distT="0" distB="0" distL="0" distR="0" wp14:anchorId="48EA045F" wp14:editId="48082047">
+            <wp:extent cx="4680000" cy="2548106"/>
+            <wp:effectExtent l="0" t="0" r="6350" b="5080"/>
+            <wp:docPr id="466016592" name="Imagen 1" descr="Interfaz de usuario gráfica, Aplicación&#10;&#10;El contenido generado por IA puede ser incorrecto."/>
+            <wp:cNvGraphicFramePr>
+              <a:graphicFrameLocks xmlns:a="http://schemas.openxmlformats.org/drawingml/2006/main" noChangeAspect="1"/>
+            </wp:cNvGraphicFramePr>
+            <a:graphic xmlns:a="http://schemas.openxmlformats.org/drawingml/2006/main">
+              <a:graphicData uri="http://schemas.openxmlformats.org/drawingml/2006/picture">
+                <pic:pic xmlns:pic="http://schemas.openxmlformats.org/drawingml/2006/picture">
+                  <pic:nvPicPr>
+                    <pic:cNvPr id="466016592" name="Imagen 1" descr="Interfaz de usuario gráfica, Aplicación&#10;&#10;El contenido generado por IA puede ser incorrecto."/>
+                    <pic:cNvPicPr/>
+                  </pic:nvPicPr>
+                  <pic:blipFill>
+                    <a:blip r:embed="rId11"/>
+                    <a:stretch>
+                      <a:fillRect/>
+                    </a:stretch>
+                  </pic:blipFill>
+                  <pic:spPr>
+                    <a:xfrm>
+                      <a:off x="0" y="0"/>
+                      <a:ext cx="4680000" cy="2548106"/>
+                    </a:xfrm>
+                    <a:prstGeom prst="rect">
+                      <a:avLst/>
+                    </a:prstGeom>
+                  </pic:spPr>
+                </pic:pic>
+              </a:graphicData>
+            </a:graphic>
+          </wp:inline>
+        </w:drawing>
+      </w:r>
+    </w:p>
+    <w:p>
+      <w:pPr>
+        <w:jc w:val="center"/>
+        <w:rPr>
+          <w:rFonts w:ascii="Times New Roman" w:hAnsi="Times New Roman" w:cs="Times New Roman"/>
+          <w:b/>
+          <w:bCs/>
+          <w:sz w:val="28"/>
+          <w:szCs w:val="28"/>
+        </w:rPr>
+      </w:pPr>
+      <w:r>
+        <w:rPr>
+          <w:rFonts w:ascii="Times New Roman" w:hAnsi="Times New Roman" w:cs="Times New Roman"/>
+          <w:b/>
+          <w:bCs/>
+          <w:sz w:val="28"/>
+          <w:szCs w:val="28"/>
+        </w:rPr>
+        <w:drawing>
+          <wp:inline distT="0" distB="0" distL="0" distR="0" wp14:anchorId="58548BA1" wp14:editId="45562B4C">
+            <wp:extent cx="4680000" cy="2552872"/>
+            <wp:effectExtent l="0" t="0" r="6350" b="0"/>
+            <wp:docPr id="1555246329" name="Imagen 1" descr="Imagen que contiene Interfaz de usuario gráfica&#10;&#10;El contenido generado por IA puede ser incorrecto."/>
+            <wp:cNvGraphicFramePr>
+              <a:graphicFrameLocks xmlns:a="http://schemas.openxmlformats.org/drawingml/2006/main" noChangeAspect="1"/>
+            </wp:cNvGraphicFramePr>
+            <a:graphic xmlns:a="http://schemas.openxmlformats.org/drawingml/2006/main">
+              <a:graphicData uri="http://schemas.openxmlformats.org/drawingml/2006/picture">
+                <pic:pic xmlns:pic="http://schemas.openxmlformats.org/drawingml/2006/picture">
+                  <pic:nvPicPr>
+                    <pic:cNvPr id="1555246329" name="Imagen 1" descr="Imagen que contiene Interfaz de usuario gráfica&#10;&#10;El contenido generado por IA puede ser incorrecto."/>
+                    <pic:cNvPicPr/>
+                  </pic:nvPicPr>
+                  <pic:blipFill>
+                    <a:blip r:embed="rId12"/>
+                    <a:stretch>
+                      <a:fillRect/>
+                    </a:stretch>
+                  </pic:blipFill>
+                  <pic:spPr>
+                    <a:xfrm>
+                      <a:off x="0" y="0"/>
+                      <a:ext cx="4680000" cy="2552872"/>
+                    </a:xfrm>
+                    <a:prstGeom prst="rect">
+                      <a:avLst/>
+                    </a:prstGeom>
+                  </pic:spPr>
+                </pic:pic>
+              </a:graphicData>
+            </a:graphic>
+          </wp:inline>
+        </w:drawing>
+      </w:r>
+    </w:p>
+    <w:p>
+      <w:pPr>
+        <w:jc w:val="center"/>
         <w:rPr>
           <w:rFonts w:ascii="Times New Roman" w:eastAsiaTheme="majorEastAsia" w:hAnsi="Times New Roman" w:cs="Times New Roman"/>
           <w:b/>
@@ -1943,6 +2062,50 @@
           <w:szCs w:val="28"/>
         </w:rPr>
       </w:pPr>
+      <w:r>
+        <w:rPr>
+          <w:rFonts w:ascii="Times New Roman" w:hAnsi="Times New Roman" w:cs="Times New Roman"/>
+          <w:b/>
+          <w:bCs/>
+          <w:sz w:val="28"/>
+          <w:szCs w:val="28"/>
+        </w:rPr>
+        <w:drawing>
+          <wp:inline distT="0" distB="0" distL="0" distR="0" wp14:anchorId="66581B8F" wp14:editId="5E58035D">
+            <wp:extent cx="4680000" cy="2552872"/>
+            <wp:effectExtent l="0" t="0" r="6350" b="0"/>
+            <wp:docPr id="1480991539" name="Imagen 1" descr="Interfaz de usuario gráfica, Aplicación&#10;&#10;El contenido generado por IA puede ser incorrecto."/>
+            <wp:cNvGraphicFramePr>
+              <a:graphicFrameLocks xmlns:a="http://schemas.openxmlformats.org/drawingml/2006/main" noChangeAspect="1"/>
+            </wp:cNvGraphicFramePr>
+            <a:graphic xmlns:a="http://schemas.openxmlformats.org/drawingml/2006/main">
+              <a:graphicData uri="http://schemas.openxmlformats.org/drawingml/2006/picture">
+                <pic:pic xmlns:pic="http://schemas.openxmlformats.org/drawingml/2006/picture">
+                  <pic:nvPicPr>
+                    <pic:cNvPr id="1480991539" name="Imagen 1" descr="Interfaz de usuario gráfica, Aplicación&#10;&#10;El contenido generado por IA puede ser incorrecto."/>
+                    <pic:cNvPicPr/>
+                  </pic:nvPicPr>
+                  <pic:blipFill>
+                    <a:blip r:embed="rId13"/>
+                    <a:stretch>
+                      <a:fillRect/>
+                    </a:stretch>
+                  </pic:blipFill>
+                  <pic:spPr>
+                    <a:xfrm>
+                      <a:off x="0" y="0"/>
+                      <a:ext cx="4680000" cy="2552872"/>
+                    </a:xfrm>
+                    <a:prstGeom prst="rect">
+                      <a:avLst/>
+                    </a:prstGeom>
+                  </pic:spPr>
+                </pic:pic>
+              </a:graphicData>
+            </a:graphic>
+          </wp:inline>
+        </w:drawing>
+      </w:r>
       <w:r>
         <w:rPr>
           <w:rFonts w:ascii="Times New Roman" w:hAnsi="Times New Roman" w:cs="Times New Roman"/>
@@ -1999,8 +2162,53 @@
           <w:sz w:val="28"/>
           <w:szCs w:val="28"/>
         </w:rPr>
-        <w:br w:type="page"/>
-      </w:r>
+        <w:drawing>
+          <wp:inline distT="0" distB="0" distL="0" distR="0" wp14:anchorId="7361CD6E" wp14:editId="08F0A3BF">
+            <wp:extent cx="5612130" cy="3055620"/>
+            <wp:effectExtent l="0" t="0" r="7620" b="0"/>
+            <wp:docPr id="758737261" name="Imagen 1" descr="Interfaz de usuario gráfica&#10;&#10;El contenido generado por IA puede ser incorrecto."/>
+            <wp:cNvGraphicFramePr>
+              <a:graphicFrameLocks xmlns:a="http://schemas.openxmlformats.org/drawingml/2006/main" noChangeAspect="1"/>
+            </wp:cNvGraphicFramePr>
+            <a:graphic xmlns:a="http://schemas.openxmlformats.org/drawingml/2006/main">
+              <a:graphicData uri="http://schemas.openxmlformats.org/drawingml/2006/picture">
+                <pic:pic xmlns:pic="http://schemas.openxmlformats.org/drawingml/2006/picture">
+                  <pic:nvPicPr>
+                    <pic:cNvPr id="758737261" name="Imagen 1" descr="Interfaz de usuario gráfica&#10;&#10;El contenido generado por IA puede ser incorrecto."/>
+                    <pic:cNvPicPr/>
+                  </pic:nvPicPr>
+                  <pic:blipFill>
+                    <a:blip r:embed="rId14"/>
+                    <a:stretch>
+                      <a:fillRect/>
+                    </a:stretch>
+                  </pic:blipFill>
+                  <pic:spPr>
+                    <a:xfrm>
+                      <a:off x="0" y="0"/>
+                      <a:ext cx="5612130" cy="3055620"/>
+                    </a:xfrm>
+                    <a:prstGeom prst="rect">
+                      <a:avLst/>
+                    </a:prstGeom>
+                  </pic:spPr>
+                </pic:pic>
+              </a:graphicData>
+            </a:graphic>
+          </wp:inline>
+        </w:drawing>
+      </w:r>
+    </w:p>
+    <w:p>
+      <w:pPr>
+        <w:rPr>
+          <w:rFonts w:ascii="Times New Roman" w:eastAsiaTheme="majorEastAsia" w:hAnsi="Times New Roman" w:cs="Times New Roman"/>
+          <w:b/>
+          <w:bCs/>
+          <w:sz w:val="28"/>
+          <w:szCs w:val="28"/>
+        </w:rPr>
+      </w:pPr>
     </w:p>
     <w:p>
       <w:pPr>
@@ -2024,7 +2232,6 @@
           <w:sz w:val="28"/>
           <w:szCs w:val="28"/>
         </w:rPr>
-        <w:lastRenderedPageBreak/>
         <w:t>CU09 Eliminar proyecto.</w:t>
       </w:r>
       <w:bookmarkEnd w:id="8"/>
@@ -2039,6 +2246,50 @@
           <w:szCs w:val="28"/>
         </w:rPr>
       </w:pPr>
+      <w:r>
+        <w:rPr>
+          <w:rFonts w:ascii="Times New Roman" w:hAnsi="Times New Roman" w:cs="Times New Roman"/>
+          <w:b/>
+          <w:bCs/>
+          <w:sz w:val="28"/>
+          <w:szCs w:val="28"/>
+        </w:rPr>
+        <w:drawing>
+          <wp:inline distT="0" distB="0" distL="0" distR="0" wp14:anchorId="2D42FC97" wp14:editId="61921C0F">
+            <wp:extent cx="5612130" cy="3068955"/>
+            <wp:effectExtent l="0" t="0" r="7620" b="0"/>
+            <wp:docPr id="1144432657" name="Imagen 1" descr="Interfaz de usuario gráfica, Texto, Aplicación&#10;&#10;El contenido generado por IA puede ser incorrecto."/>
+            <wp:cNvGraphicFramePr>
+              <a:graphicFrameLocks xmlns:a="http://schemas.openxmlformats.org/drawingml/2006/main" noChangeAspect="1"/>
+            </wp:cNvGraphicFramePr>
+            <a:graphic xmlns:a="http://schemas.openxmlformats.org/drawingml/2006/main">
+              <a:graphicData uri="http://schemas.openxmlformats.org/drawingml/2006/picture">
+                <pic:pic xmlns:pic="http://schemas.openxmlformats.org/drawingml/2006/picture">
+                  <pic:nvPicPr>
+                    <pic:cNvPr id="1144432657" name="Imagen 1" descr="Interfaz de usuario gráfica, Texto, Aplicación&#10;&#10;El contenido generado por IA puede ser incorrecto."/>
+                    <pic:cNvPicPr/>
+                  </pic:nvPicPr>
+                  <pic:blipFill>
+                    <a:blip r:embed="rId15"/>
+                    <a:stretch>
+                      <a:fillRect/>
+                    </a:stretch>
+                  </pic:blipFill>
+                  <pic:spPr>
+                    <a:xfrm>
+                      <a:off x="0" y="0"/>
+                      <a:ext cx="5612130" cy="3068955"/>
+                    </a:xfrm>
+                    <a:prstGeom prst="rect">
+                      <a:avLst/>
+                    </a:prstGeom>
+                  </pic:spPr>
+                </pic:pic>
+              </a:graphicData>
+            </a:graphic>
+          </wp:inline>
+        </w:drawing>
+      </w:r>
       <w:r>
         <w:rPr>
           <w:rFonts w:ascii="Times New Roman" w:hAnsi="Times New Roman" w:cs="Times New Roman"/>
@@ -2079,6 +2330,119 @@
     </w:p>
     <w:p>
       <w:pPr>
+        <w:jc w:val="center"/>
+        <w:rPr>
+          <w:rFonts w:ascii="Times New Roman" w:hAnsi="Times New Roman" w:cs="Times New Roman"/>
+          <w:b/>
+          <w:bCs/>
+          <w:sz w:val="28"/>
+          <w:szCs w:val="28"/>
+        </w:rPr>
+      </w:pPr>
+      <w:r>
+        <w:rPr>
+          <w:rFonts w:ascii="Times New Roman" w:hAnsi="Times New Roman" w:cs="Times New Roman"/>
+          <w:b/>
+          <w:bCs/>
+          <w:sz w:val="28"/>
+          <w:szCs w:val="28"/>
+        </w:rPr>
+        <w:drawing>
+          <wp:inline distT="0" distB="0" distL="0" distR="0" wp14:anchorId="69264D4F" wp14:editId="6B1917D4">
+            <wp:extent cx="4680000" cy="2552872"/>
+            <wp:effectExtent l="0" t="0" r="6350" b="0"/>
+            <wp:docPr id="1515909995" name="Imagen 1" descr="Interfaz de usuario gráfica, Texto&#10;&#10;El contenido generado por IA puede ser incorrecto."/>
+            <wp:cNvGraphicFramePr>
+              <a:graphicFrameLocks xmlns:a="http://schemas.openxmlformats.org/drawingml/2006/main" noChangeAspect="1"/>
+            </wp:cNvGraphicFramePr>
+            <a:graphic xmlns:a="http://schemas.openxmlformats.org/drawingml/2006/main">
+              <a:graphicData uri="http://schemas.openxmlformats.org/drawingml/2006/picture">
+                <pic:pic xmlns:pic="http://schemas.openxmlformats.org/drawingml/2006/picture">
+                  <pic:nvPicPr>
+                    <pic:cNvPr id="1515909995" name="Imagen 1" descr="Interfaz de usuario gráfica, Texto&#10;&#10;El contenido generado por IA puede ser incorrecto."/>
+                    <pic:cNvPicPr/>
+                  </pic:nvPicPr>
+                  <pic:blipFill>
+                    <a:blip r:embed="rId16"/>
+                    <a:stretch>
+                      <a:fillRect/>
+                    </a:stretch>
+                  </pic:blipFill>
+                  <pic:spPr>
+                    <a:xfrm>
+                      <a:off x="0" y="0"/>
+                      <a:ext cx="4680000" cy="2552872"/>
+                    </a:xfrm>
+                    <a:prstGeom prst="rect">
+                      <a:avLst/>
+                    </a:prstGeom>
+                  </pic:spPr>
+                </pic:pic>
+              </a:graphicData>
+            </a:graphic>
+          </wp:inline>
+        </w:drawing>
+      </w:r>
+    </w:p>
+    <w:p>
+      <w:pPr>
+        <w:jc w:val="center"/>
+        <w:rPr>
+          <w:rFonts w:ascii="Times New Roman" w:hAnsi="Times New Roman" w:cs="Times New Roman"/>
+          <w:b/>
+          <w:bCs/>
+          <w:sz w:val="28"/>
+          <w:szCs w:val="28"/>
+        </w:rPr>
+      </w:pPr>
+      <w:r>
+        <w:rPr>
+          <w:rFonts w:ascii="Times New Roman" w:hAnsi="Times New Roman" w:cs="Times New Roman"/>
+          <w:b/>
+          <w:bCs/>
+          <w:sz w:val="28"/>
+          <w:szCs w:val="28"/>
+        </w:rPr>
+        <w:drawing>
+          <wp:inline distT="0" distB="0" distL="0" distR="0" wp14:anchorId="0138FF39" wp14:editId="7AE2C09B">
+            <wp:extent cx="4680000" cy="2548106"/>
+            <wp:effectExtent l="0" t="0" r="6350" b="5080"/>
+            <wp:docPr id="776133841" name="Imagen 1" descr="Interfaz de usuario gráfica&#10;&#10;El contenido generado por IA puede ser incorrecto."/>
+            <wp:cNvGraphicFramePr>
+              <a:graphicFrameLocks xmlns:a="http://schemas.openxmlformats.org/drawingml/2006/main" noChangeAspect="1"/>
+            </wp:cNvGraphicFramePr>
+            <a:graphic xmlns:a="http://schemas.openxmlformats.org/drawingml/2006/main">
+              <a:graphicData uri="http://schemas.openxmlformats.org/drawingml/2006/picture">
+                <pic:pic xmlns:pic="http://schemas.openxmlformats.org/drawingml/2006/picture">
+                  <pic:nvPicPr>
+                    <pic:cNvPr id="776133841" name="Imagen 1" descr="Interfaz de usuario gráfica&#10;&#10;El contenido generado por IA puede ser incorrecto."/>
+                    <pic:cNvPicPr/>
+                  </pic:nvPicPr>
+                  <pic:blipFill>
+                    <a:blip r:embed="rId17"/>
+                    <a:stretch>
+                      <a:fillRect/>
+                    </a:stretch>
+                  </pic:blipFill>
+                  <pic:spPr>
+                    <a:xfrm>
+                      <a:off x="0" y="0"/>
+                      <a:ext cx="4680000" cy="2548106"/>
+                    </a:xfrm>
+                    <a:prstGeom prst="rect">
+                      <a:avLst/>
+                    </a:prstGeom>
+                  </pic:spPr>
+                </pic:pic>
+              </a:graphicData>
+            </a:graphic>
+          </wp:inline>
+        </w:drawing>
+      </w:r>
+    </w:p>
+    <w:p>
+      <w:pPr>
+        <w:jc w:val="center"/>
         <w:rPr>
           <w:rFonts w:ascii="Times New Roman" w:eastAsiaTheme="majorEastAsia" w:hAnsi="Times New Roman" w:cs="Times New Roman"/>
           <w:b/>
@@ -2087,6 +2451,50 @@
           <w:szCs w:val="28"/>
         </w:rPr>
       </w:pPr>
+      <w:r>
+        <w:rPr>
+          <w:rFonts w:ascii="Times New Roman" w:hAnsi="Times New Roman" w:cs="Times New Roman"/>
+          <w:b/>
+          <w:bCs/>
+          <w:sz w:val="28"/>
+          <w:szCs w:val="28"/>
+        </w:rPr>
+        <w:drawing>
+          <wp:inline distT="0" distB="0" distL="0" distR="0" wp14:anchorId="51598692" wp14:editId="64E1026A">
+            <wp:extent cx="4680000" cy="2543870"/>
+            <wp:effectExtent l="0" t="0" r="6350" b="8890"/>
+            <wp:docPr id="174139263" name="Imagen 1" descr="Texto, Carta&#10;&#10;El contenido generado por IA puede ser incorrecto."/>
+            <wp:cNvGraphicFramePr>
+              <a:graphicFrameLocks xmlns:a="http://schemas.openxmlformats.org/drawingml/2006/main" noChangeAspect="1"/>
+            </wp:cNvGraphicFramePr>
+            <a:graphic xmlns:a="http://schemas.openxmlformats.org/drawingml/2006/main">
+              <a:graphicData uri="http://schemas.openxmlformats.org/drawingml/2006/picture">
+                <pic:pic xmlns:pic="http://schemas.openxmlformats.org/drawingml/2006/picture">
+                  <pic:nvPicPr>
+                    <pic:cNvPr id="174139263" name="Imagen 1" descr="Texto, Carta&#10;&#10;El contenido generado por IA puede ser incorrecto."/>
+                    <pic:cNvPicPr/>
+                  </pic:nvPicPr>
+                  <pic:blipFill>
+                    <a:blip r:embed="rId18"/>
+                    <a:stretch>
+                      <a:fillRect/>
+                    </a:stretch>
+                  </pic:blipFill>
+                  <pic:spPr>
+                    <a:xfrm>
+                      <a:off x="0" y="0"/>
+                      <a:ext cx="4680000" cy="2543870"/>
+                    </a:xfrm>
+                    <a:prstGeom prst="rect">
+                      <a:avLst/>
+                    </a:prstGeom>
+                  </pic:spPr>
+                </pic:pic>
+              </a:graphicData>
+            </a:graphic>
+          </wp:inline>
+        </w:drawing>
+      </w:r>
       <w:r>
         <w:rPr>
           <w:rFonts w:ascii="Times New Roman" w:hAnsi="Times New Roman" w:cs="Times New Roman"/>
@@ -2128,6 +2536,98 @@
     <w:p>
       <w:pPr>
         <w:rPr>
+          <w:rFonts w:ascii="Times New Roman" w:hAnsi="Times New Roman" w:cs="Times New Roman"/>
+          <w:b/>
+          <w:bCs/>
+          <w:sz w:val="28"/>
+          <w:szCs w:val="28"/>
+        </w:rPr>
+      </w:pPr>
+      <w:r>
+        <w:rPr>
+          <w:rFonts w:ascii="Times New Roman" w:hAnsi="Times New Roman" w:cs="Times New Roman"/>
+          <w:b/>
+          <w:bCs/>
+          <w:sz w:val="28"/>
+          <w:szCs w:val="28"/>
+        </w:rPr>
+        <w:drawing>
+          <wp:inline distT="0" distB="0" distL="0" distR="0" wp14:anchorId="41EA4616" wp14:editId="30DA08FF">
+            <wp:extent cx="5612130" cy="3039745"/>
+            <wp:effectExtent l="0" t="0" r="7620" b="8255"/>
+            <wp:docPr id="110343495" name="Imagen 1" descr="Texto&#10;&#10;El contenido generado por IA puede ser incorrecto."/>
+            <wp:cNvGraphicFramePr>
+              <a:graphicFrameLocks xmlns:a="http://schemas.openxmlformats.org/drawingml/2006/main" noChangeAspect="1"/>
+            </wp:cNvGraphicFramePr>
+            <a:graphic xmlns:a="http://schemas.openxmlformats.org/drawingml/2006/main">
+              <a:graphicData uri="http://schemas.openxmlformats.org/drawingml/2006/picture">
+                <pic:pic xmlns:pic="http://schemas.openxmlformats.org/drawingml/2006/picture">
+                  <pic:nvPicPr>
+                    <pic:cNvPr id="110343495" name="Imagen 1" descr="Texto&#10;&#10;El contenido generado por IA puede ser incorrecto."/>
+                    <pic:cNvPicPr/>
+                  </pic:nvPicPr>
+                  <pic:blipFill>
+                    <a:blip r:embed="rId19"/>
+                    <a:stretch>
+                      <a:fillRect/>
+                    </a:stretch>
+                  </pic:blipFill>
+                  <pic:spPr>
+                    <a:xfrm>
+                      <a:off x="0" y="0"/>
+                      <a:ext cx="5612130" cy="3039745"/>
+                    </a:xfrm>
+                    <a:prstGeom prst="rect">
+                      <a:avLst/>
+                    </a:prstGeom>
+                  </pic:spPr>
+                </pic:pic>
+              </a:graphicData>
+            </a:graphic>
+          </wp:inline>
+        </w:drawing>
+      </w:r>
+    </w:p>
+    <w:p>
+      <w:pPr>
+        <w:rPr>
+          <w:rFonts w:ascii="Times New Roman" w:hAnsi="Times New Roman" w:cs="Times New Roman"/>
+          <w:b/>
+          <w:bCs/>
+          <w:sz w:val="28"/>
+          <w:szCs w:val="28"/>
+        </w:rPr>
+      </w:pPr>
+    </w:p>
+    <w:p>
+      <w:pPr>
+        <w:pStyle w:val="Ttulo2"/>
+        <w:rPr>
+          <w:rFonts w:ascii="Times New Roman" w:hAnsi="Times New Roman" w:cs="Times New Roman"/>
+          <w:b/>
+          <w:bCs/>
+          <w:color w:val="auto"/>
+          <w:sz w:val="28"/>
+          <w:szCs w:val="28"/>
+        </w:rPr>
+      </w:pPr>
+      <w:bookmarkStart w:id="11" w:name="_Toc201679784"/>
+      <w:r>
+        <w:rPr>
+          <w:rFonts w:ascii="Times New Roman" w:hAnsi="Times New Roman" w:cs="Times New Roman"/>
+          <w:b/>
+          <w:bCs/>
+          <w:color w:val="auto"/>
+          <w:sz w:val="28"/>
+          <w:szCs w:val="28"/>
+        </w:rPr>
+        <w:t>CU12 Eliminar experiencia y educación.</w:t>
+      </w:r>
+      <w:bookmarkEnd w:id="11"/>
+    </w:p>
+    <w:p>
+      <w:pPr>
+        <w:rPr>
           <w:rFonts w:ascii="Times New Roman" w:eastAsiaTheme="majorEastAsia" w:hAnsi="Times New Roman" w:cs="Times New Roman"/>
           <w:b/>
           <w:bCs/>
@@ -2143,46 +2643,42 @@
           <w:sz w:val="28"/>
           <w:szCs w:val="28"/>
         </w:rPr>
-        <w:br w:type="page"/>
-      </w:r>
-    </w:p>
-    <w:p>
-      <w:pPr>
-        <w:pStyle w:val="Ttulo2"/>
-        <w:rPr>
-          <w:rFonts w:ascii="Times New Roman" w:hAnsi="Times New Roman" w:cs="Times New Roman"/>
-          <w:b/>
-          <w:bCs/>
-          <w:color w:val="auto"/>
-          <w:sz w:val="28"/>
-          <w:szCs w:val="28"/>
-        </w:rPr>
-      </w:pPr>
-      <w:bookmarkStart w:id="11" w:name="_Toc201679784"/>
-      <w:r>
-        <w:rPr>
-          <w:rFonts w:ascii="Times New Roman" w:hAnsi="Times New Roman" w:cs="Times New Roman"/>
-          <w:b/>
-          <w:bCs/>
-          <w:color w:val="auto"/>
-          <w:sz w:val="28"/>
-          <w:szCs w:val="28"/>
-        </w:rPr>
-        <w:lastRenderedPageBreak/>
-        <w:t>CU12 Eliminar experiencia y educación.</w:t>
-      </w:r>
-      <w:bookmarkEnd w:id="11"/>
-    </w:p>
-    <w:p>
-      <w:pPr>
-        <w:rPr>
-          <w:rFonts w:ascii="Times New Roman" w:eastAsiaTheme="majorEastAsia" w:hAnsi="Times New Roman" w:cs="Times New Roman"/>
-          <w:b/>
-          <w:bCs/>
-          <w:sz w:val="28"/>
-          <w:szCs w:val="28"/>
-        </w:rPr>
-      </w:pPr>
+        <w:drawing>
+          <wp:inline distT="0" distB="0" distL="0" distR="0" wp14:anchorId="0169C1DC" wp14:editId="13D710AD">
+            <wp:extent cx="5612130" cy="3061335"/>
+            <wp:effectExtent l="0" t="0" r="7620" b="5715"/>
+            <wp:docPr id="1772926632" name="Imagen 1" descr="Interfaz de usuario gráfica, Texto, Aplicación&#10;&#10;El contenido generado por IA puede ser incorrecto."/>
+            <wp:cNvGraphicFramePr>
+              <a:graphicFrameLocks xmlns:a="http://schemas.openxmlformats.org/drawingml/2006/main" noChangeAspect="1"/>
+            </wp:cNvGraphicFramePr>
+            <a:graphic xmlns:a="http://schemas.openxmlformats.org/drawingml/2006/main">
+              <a:graphicData uri="http://schemas.openxmlformats.org/drawingml/2006/picture">
+                <pic:pic xmlns:pic="http://schemas.openxmlformats.org/drawingml/2006/picture">
+                  <pic:nvPicPr>
+                    <pic:cNvPr id="1772926632" name="Imagen 1" descr="Interfaz de usuario gráfica, Texto, Aplicación&#10;&#10;El contenido generado por IA puede ser incorrecto."/>
+                    <pic:cNvPicPr/>
+                  </pic:nvPicPr>
+                  <pic:blipFill>
+                    <a:blip r:embed="rId20"/>
+                    <a:stretch>
+                      <a:fillRect/>
+                    </a:stretch>
+                  </pic:blipFill>
+                  <pic:spPr>
+                    <a:xfrm>
+                      <a:off x="0" y="0"/>
+                      <a:ext cx="5612130" cy="3061335"/>
+                    </a:xfrm>
+                    <a:prstGeom prst="rect">
+                      <a:avLst/>
+                    </a:prstGeom>
+                  </pic:spPr>
+                </pic:pic>
+              </a:graphicData>
+            </a:graphic>
+          </wp:inline>
+        </w:drawing>
+      </w:r>
       <w:r>
         <w:rPr>
           <w:rFonts w:ascii="Times New Roman" w:hAnsi="Times New Roman" w:cs="Times New Roman"/>
@@ -2224,6 +2720,61 @@
     <w:p>
       <w:pPr>
         <w:rPr>
+          <w:rFonts w:ascii="Times New Roman" w:hAnsi="Times New Roman" w:cs="Times New Roman"/>
+          <w:b/>
+          <w:bCs/>
+          <w:sz w:val="28"/>
+          <w:szCs w:val="28"/>
+        </w:rPr>
+      </w:pPr>
+      <w:r>
+        <w:rPr>
+          <w:rFonts w:ascii="Times New Roman" w:hAnsi="Times New Roman" w:cs="Times New Roman"/>
+          <w:b/>
+          <w:bCs/>
+          <w:sz w:val="28"/>
+          <w:szCs w:val="28"/>
+        </w:rPr>
+        <w:drawing>
+          <wp:inline distT="0" distB="0" distL="0" distR="0" wp14:anchorId="29441893" wp14:editId="2B6DC494">
+            <wp:extent cx="5612130" cy="3053715"/>
+            <wp:effectExtent l="0" t="0" r="7620" b="0"/>
+            <wp:docPr id="14497330" name="Imagen 1" descr="Interfaz de usuario gráfica, Aplicación&#10;&#10;El contenido generado por IA puede ser incorrecto."/>
+            <wp:cNvGraphicFramePr>
+              <a:graphicFrameLocks xmlns:a="http://schemas.openxmlformats.org/drawingml/2006/main" noChangeAspect="1"/>
+            </wp:cNvGraphicFramePr>
+            <a:graphic xmlns:a="http://schemas.openxmlformats.org/drawingml/2006/main">
+              <a:graphicData uri="http://schemas.openxmlformats.org/drawingml/2006/picture">
+                <pic:pic xmlns:pic="http://schemas.openxmlformats.org/drawingml/2006/picture">
+                  <pic:nvPicPr>
+                    <pic:cNvPr id="14497330" name="Imagen 1" descr="Interfaz de usuario gráfica, Aplicación&#10;&#10;El contenido generado por IA puede ser incorrecto."/>
+                    <pic:cNvPicPr/>
+                  </pic:nvPicPr>
+                  <pic:blipFill>
+                    <a:blip r:embed="rId21"/>
+                    <a:stretch>
+                      <a:fillRect/>
+                    </a:stretch>
+                  </pic:blipFill>
+                  <pic:spPr>
+                    <a:xfrm>
+                      <a:off x="0" y="0"/>
+                      <a:ext cx="5612130" cy="3053715"/>
+                    </a:xfrm>
+                    <a:prstGeom prst="rect">
+                      <a:avLst/>
+                    </a:prstGeom>
+                  </pic:spPr>
+                </pic:pic>
+              </a:graphicData>
+            </a:graphic>
+          </wp:inline>
+        </w:drawing>
+      </w:r>
+    </w:p>
+    <w:p>
+      <w:pPr>
+        <w:rPr>
           <w:rFonts w:ascii="Times New Roman" w:eastAsiaTheme="majorEastAsia" w:hAnsi="Times New Roman" w:cs="Times New Roman"/>
           <w:b/>
           <w:bCs/>
@@ -2231,6 +2782,50 @@
           <w:szCs w:val="28"/>
         </w:rPr>
       </w:pPr>
+      <w:r>
+        <w:rPr>
+          <w:rFonts w:ascii="Times New Roman" w:hAnsi="Times New Roman" w:cs="Times New Roman"/>
+          <w:b/>
+          <w:bCs/>
+          <w:sz w:val="28"/>
+          <w:szCs w:val="28"/>
+        </w:rPr>
+        <w:drawing>
+          <wp:inline distT="0" distB="0" distL="0" distR="0" wp14:anchorId="53FA2116" wp14:editId="31869C6B">
+            <wp:extent cx="5612130" cy="3063875"/>
+            <wp:effectExtent l="0" t="0" r="7620" b="3175"/>
+            <wp:docPr id="100768950" name="Imagen 1" descr="Interfaz de usuario gráfica, Texto, Aplicación&#10;&#10;El contenido generado por IA puede ser incorrecto."/>
+            <wp:cNvGraphicFramePr>
+              <a:graphicFrameLocks xmlns:a="http://schemas.openxmlformats.org/drawingml/2006/main" noChangeAspect="1"/>
+            </wp:cNvGraphicFramePr>
+            <a:graphic xmlns:a="http://schemas.openxmlformats.org/drawingml/2006/main">
+              <a:graphicData uri="http://schemas.openxmlformats.org/drawingml/2006/picture">
+                <pic:pic xmlns:pic="http://schemas.openxmlformats.org/drawingml/2006/picture">
+                  <pic:nvPicPr>
+                    <pic:cNvPr id="100768950" name="Imagen 1" descr="Interfaz de usuario gráfica, Texto, Aplicación&#10;&#10;El contenido generado por IA puede ser incorrecto."/>
+                    <pic:cNvPicPr/>
+                  </pic:nvPicPr>
+                  <pic:blipFill>
+                    <a:blip r:embed="rId22"/>
+                    <a:stretch>
+                      <a:fillRect/>
+                    </a:stretch>
+                  </pic:blipFill>
+                  <pic:spPr>
+                    <a:xfrm>
+                      <a:off x="0" y="0"/>
+                      <a:ext cx="5612130" cy="3063875"/>
+                    </a:xfrm>
+                    <a:prstGeom prst="rect">
+                      <a:avLst/>
+                    </a:prstGeom>
+                  </pic:spPr>
+                </pic:pic>
+              </a:graphicData>
+            </a:graphic>
+          </wp:inline>
+        </w:drawing>
+      </w:r>
       <w:r>
         <w:rPr>
           <w:rFonts w:ascii="Times New Roman" w:hAnsi="Times New Roman" w:cs="Times New Roman"/>
@@ -2287,8 +2882,53 @@
           <w:sz w:val="28"/>
           <w:szCs w:val="28"/>
         </w:rPr>
-        <w:br w:type="page"/>
-      </w:r>
+        <w:drawing>
+          <wp:inline distT="0" distB="0" distL="0" distR="0" wp14:anchorId="34243F40" wp14:editId="44AA1E8F">
+            <wp:extent cx="5612130" cy="3074670"/>
+            <wp:effectExtent l="0" t="0" r="7620" b="0"/>
+            <wp:docPr id="1602036298" name="Imagen 1" descr="Interfaz de usuario gráfica, Texto, Aplicación&#10;&#10;El contenido generado por IA puede ser incorrecto."/>
+            <wp:cNvGraphicFramePr>
+              <a:graphicFrameLocks xmlns:a="http://schemas.openxmlformats.org/drawingml/2006/main" noChangeAspect="1"/>
+            </wp:cNvGraphicFramePr>
+            <a:graphic xmlns:a="http://schemas.openxmlformats.org/drawingml/2006/main">
+              <a:graphicData uri="http://schemas.openxmlformats.org/drawingml/2006/picture">
+                <pic:pic xmlns:pic="http://schemas.openxmlformats.org/drawingml/2006/picture">
+                  <pic:nvPicPr>
+                    <pic:cNvPr id="1602036298" name="Imagen 1" descr="Interfaz de usuario gráfica, Texto, Aplicación&#10;&#10;El contenido generado por IA puede ser incorrecto."/>
+                    <pic:cNvPicPr/>
+                  </pic:nvPicPr>
+                  <pic:blipFill>
+                    <a:blip r:embed="rId23"/>
+                    <a:stretch>
+                      <a:fillRect/>
+                    </a:stretch>
+                  </pic:blipFill>
+                  <pic:spPr>
+                    <a:xfrm>
+                      <a:off x="0" y="0"/>
+                      <a:ext cx="5612130" cy="3074670"/>
+                    </a:xfrm>
+                    <a:prstGeom prst="rect">
+                      <a:avLst/>
+                    </a:prstGeom>
+                  </pic:spPr>
+                </pic:pic>
+              </a:graphicData>
+            </a:graphic>
+          </wp:inline>
+        </w:drawing>
+      </w:r>
+    </w:p>
+    <w:p>
+      <w:pPr>
+        <w:rPr>
+          <w:rFonts w:ascii="Times New Roman" w:eastAsiaTheme="majorEastAsia" w:hAnsi="Times New Roman" w:cs="Times New Roman"/>
+          <w:b/>
+          <w:bCs/>
+          <w:sz w:val="28"/>
+          <w:szCs w:val="28"/>
+        </w:rPr>
+      </w:pPr>
     </w:p>
     <w:p>
       <w:pPr>
@@ -2312,7 +2952,6 @@
           <w:sz w:val="28"/>
           <w:szCs w:val="28"/>
         </w:rPr>
-        <w:lastRenderedPageBreak/>
         <w:t>CU15 Eliminar habilidad.</w:t>
       </w:r>
       <w:bookmarkEnd w:id="14"/>
@@ -2327,6 +2966,50 @@
           <w:szCs w:val="28"/>
         </w:rPr>
       </w:pPr>
+      <w:r>
+        <w:rPr>
+          <w:rFonts w:ascii="Times New Roman" w:hAnsi="Times New Roman" w:cs="Times New Roman"/>
+          <w:b/>
+          <w:bCs/>
+          <w:sz w:val="28"/>
+          <w:szCs w:val="28"/>
+        </w:rPr>
+        <w:drawing>
+          <wp:inline distT="0" distB="0" distL="0" distR="0" wp14:anchorId="5EEE31E5" wp14:editId="3A6E34AE">
+            <wp:extent cx="5612130" cy="3048635"/>
+            <wp:effectExtent l="0" t="0" r="7620" b="0"/>
+            <wp:docPr id="523122973" name="Imagen 1" descr="Interfaz de usuario gráfica, Aplicación&#10;&#10;El contenido generado por IA puede ser incorrecto."/>
+            <wp:cNvGraphicFramePr>
+              <a:graphicFrameLocks xmlns:a="http://schemas.openxmlformats.org/drawingml/2006/main" noChangeAspect="1"/>
+            </wp:cNvGraphicFramePr>
+            <a:graphic xmlns:a="http://schemas.openxmlformats.org/drawingml/2006/main">
+              <a:graphicData uri="http://schemas.openxmlformats.org/drawingml/2006/picture">
+                <pic:pic xmlns:pic="http://schemas.openxmlformats.org/drawingml/2006/picture">
+                  <pic:nvPicPr>
+                    <pic:cNvPr id="523122973" name="Imagen 1" descr="Interfaz de usuario gráfica, Aplicación&#10;&#10;El contenido generado por IA puede ser incorrecto."/>
+                    <pic:cNvPicPr/>
+                  </pic:nvPicPr>
+                  <pic:blipFill>
+                    <a:blip r:embed="rId24"/>
+                    <a:stretch>
+                      <a:fillRect/>
+                    </a:stretch>
+                  </pic:blipFill>
+                  <pic:spPr>
+                    <a:xfrm>
+                      <a:off x="0" y="0"/>
+                      <a:ext cx="5612130" cy="3048635"/>
+                    </a:xfrm>
+                    <a:prstGeom prst="rect">
+                      <a:avLst/>
+                    </a:prstGeom>
+                  </pic:spPr>
+                </pic:pic>
+              </a:graphicData>
+            </a:graphic>
+          </wp:inline>
+        </w:drawing>
+      </w:r>
       <w:r>
         <w:rPr>
           <w:rFonts w:ascii="Times New Roman" w:hAnsi="Times New Roman" w:cs="Times New Roman"/>
@@ -2368,6 +3051,98 @@
     <w:p>
       <w:pPr>
         <w:rPr>
+          <w:rFonts w:ascii="Times New Roman" w:hAnsi="Times New Roman" w:cs="Times New Roman"/>
+          <w:b/>
+          <w:bCs/>
+          <w:sz w:val="28"/>
+          <w:szCs w:val="28"/>
+        </w:rPr>
+      </w:pPr>
+      <w:r>
+        <w:rPr>
+          <w:rFonts w:ascii="Times New Roman" w:hAnsi="Times New Roman" w:cs="Times New Roman"/>
+          <w:b/>
+          <w:bCs/>
+          <w:sz w:val="28"/>
+          <w:szCs w:val="28"/>
+        </w:rPr>
+        <w:drawing>
+          <wp:inline distT="0" distB="0" distL="0" distR="0" wp14:anchorId="6F48559B" wp14:editId="5ECDB093">
+            <wp:extent cx="5612130" cy="3050540"/>
+            <wp:effectExtent l="0" t="0" r="7620" b="0"/>
+            <wp:docPr id="1528681951" name="Imagen 1" descr="Interfaz de usuario gráfica&#10;&#10;El contenido generado por IA puede ser incorrecto."/>
+            <wp:cNvGraphicFramePr>
+              <a:graphicFrameLocks xmlns:a="http://schemas.openxmlformats.org/drawingml/2006/main" noChangeAspect="1"/>
+            </wp:cNvGraphicFramePr>
+            <a:graphic xmlns:a="http://schemas.openxmlformats.org/drawingml/2006/main">
+              <a:graphicData uri="http://schemas.openxmlformats.org/drawingml/2006/picture">
+                <pic:pic xmlns:pic="http://schemas.openxmlformats.org/drawingml/2006/picture">
+                  <pic:nvPicPr>
+                    <pic:cNvPr id="1528681951" name="Imagen 1" descr="Interfaz de usuario gráfica&#10;&#10;El contenido generado por IA puede ser incorrecto."/>
+                    <pic:cNvPicPr/>
+                  </pic:nvPicPr>
+                  <pic:blipFill>
+                    <a:blip r:embed="rId25"/>
+                    <a:stretch>
+                      <a:fillRect/>
+                    </a:stretch>
+                  </pic:blipFill>
+                  <pic:spPr>
+                    <a:xfrm>
+                      <a:off x="0" y="0"/>
+                      <a:ext cx="5612130" cy="3050540"/>
+                    </a:xfrm>
+                    <a:prstGeom prst="rect">
+                      <a:avLst/>
+                    </a:prstGeom>
+                  </pic:spPr>
+                </pic:pic>
+              </a:graphicData>
+            </a:graphic>
+          </wp:inline>
+        </w:drawing>
+      </w:r>
+    </w:p>
+    <w:p>
+      <w:pPr>
+        <w:rPr>
+          <w:rFonts w:ascii="Times New Roman" w:hAnsi="Times New Roman" w:cs="Times New Roman"/>
+          <w:b/>
+          <w:bCs/>
+          <w:sz w:val="28"/>
+          <w:szCs w:val="28"/>
+        </w:rPr>
+      </w:pPr>
+    </w:p>
+    <w:p>
+      <w:pPr>
+        <w:pStyle w:val="Ttulo2"/>
+        <w:rPr>
+          <w:rFonts w:ascii="Times New Roman" w:hAnsi="Times New Roman" w:cs="Times New Roman"/>
+          <w:b/>
+          <w:bCs/>
+          <w:color w:val="auto"/>
+          <w:sz w:val="28"/>
+          <w:szCs w:val="28"/>
+        </w:rPr>
+      </w:pPr>
+      <w:bookmarkStart w:id="16" w:name="_Toc201679789"/>
+      <w:r>
+        <w:rPr>
+          <w:rFonts w:ascii="Times New Roman" w:hAnsi="Times New Roman" w:cs="Times New Roman"/>
+          <w:b/>
+          <w:bCs/>
+          <w:color w:val="auto"/>
+          <w:sz w:val="28"/>
+          <w:szCs w:val="28"/>
+        </w:rPr>
+        <w:t>CU17 Modificar usuario.</w:t>
+      </w:r>
+      <w:bookmarkEnd w:id="16"/>
+    </w:p>
+    <w:p>
+      <w:pPr>
+        <w:rPr>
           <w:rFonts w:ascii="Times New Roman" w:eastAsiaTheme="majorEastAsia" w:hAnsi="Times New Roman" w:cs="Times New Roman"/>
           <w:b/>
           <w:bCs/>
@@ -2383,46 +3158,42 @@
           <w:sz w:val="28"/>
           <w:szCs w:val="28"/>
         </w:rPr>
-        <w:br w:type="page"/>
-      </w:r>
-    </w:p>
-    <w:p>
-      <w:pPr>
-        <w:pStyle w:val="Ttulo2"/>
-        <w:rPr>
-          <w:rFonts w:ascii="Times New Roman" w:hAnsi="Times New Roman" w:cs="Times New Roman"/>
-          <w:b/>
-          <w:bCs/>
-          <w:color w:val="auto"/>
-          <w:sz w:val="28"/>
-          <w:szCs w:val="28"/>
-        </w:rPr>
-      </w:pPr>
-      <w:bookmarkStart w:id="16" w:name="_Toc201679789"/>
-      <w:r>
-        <w:rPr>
-          <w:rFonts w:ascii="Times New Roman" w:hAnsi="Times New Roman" w:cs="Times New Roman"/>
-          <w:b/>
-          <w:bCs/>
-          <w:color w:val="auto"/>
-          <w:sz w:val="28"/>
-          <w:szCs w:val="28"/>
-        </w:rPr>
-        <w:lastRenderedPageBreak/>
-        <w:t>CU17 Modificar usuario.</w:t>
-      </w:r>
-      <w:bookmarkEnd w:id="16"/>
-    </w:p>
-    <w:p>
-      <w:pPr>
-        <w:rPr>
-          <w:rFonts w:ascii="Times New Roman" w:eastAsiaTheme="majorEastAsia" w:hAnsi="Times New Roman" w:cs="Times New Roman"/>
-          <w:b/>
-          <w:bCs/>
-          <w:sz w:val="28"/>
-          <w:szCs w:val="28"/>
-        </w:rPr>
-      </w:pPr>
+        <w:drawing>
+          <wp:inline distT="0" distB="0" distL="0" distR="0" wp14:anchorId="2D7C14EE" wp14:editId="0BA47904">
+            <wp:extent cx="5612130" cy="3051175"/>
+            <wp:effectExtent l="0" t="0" r="7620" b="0"/>
+            <wp:docPr id="849563766" name="Imagen 1" descr="Interfaz de usuario gráfica, Aplicación&#10;&#10;El contenido generado por IA puede ser incorrecto."/>
+            <wp:cNvGraphicFramePr>
+              <a:graphicFrameLocks xmlns:a="http://schemas.openxmlformats.org/drawingml/2006/main" noChangeAspect="1"/>
+            </wp:cNvGraphicFramePr>
+            <a:graphic xmlns:a="http://schemas.openxmlformats.org/drawingml/2006/main">
+              <a:graphicData uri="http://schemas.openxmlformats.org/drawingml/2006/picture">
+                <pic:pic xmlns:pic="http://schemas.openxmlformats.org/drawingml/2006/picture">
+                  <pic:nvPicPr>
+                    <pic:cNvPr id="849563766" name="Imagen 1" descr="Interfaz de usuario gráfica, Aplicación&#10;&#10;El contenido generado por IA puede ser incorrecto."/>
+                    <pic:cNvPicPr/>
+                  </pic:nvPicPr>
+                  <pic:blipFill>
+                    <a:blip r:embed="rId26"/>
+                    <a:stretch>
+                      <a:fillRect/>
+                    </a:stretch>
+                  </pic:blipFill>
+                  <pic:spPr>
+                    <a:xfrm>
+                      <a:off x="0" y="0"/>
+                      <a:ext cx="5612130" cy="3051175"/>
+                    </a:xfrm>
+                    <a:prstGeom prst="rect">
+                      <a:avLst/>
+                    </a:prstGeom>
+                  </pic:spPr>
+                </pic:pic>
+              </a:graphicData>
+            </a:graphic>
+          </wp:inline>
+        </w:drawing>
+      </w:r>
       <w:r>
         <w:rPr>
           <w:rFonts w:ascii="Times New Roman" w:hAnsi="Times New Roman" w:cs="Times New Roman"/>
@@ -2460,6 +3231,45 @@
         <w:t>CU18 Eliminar usuario.</w:t>
       </w:r>
       <w:bookmarkEnd w:id="17"/>
+    </w:p>
+    <w:p>
+      <w:r>
+        <w:drawing>
+          <wp:inline distT="0" distB="0" distL="0" distR="0" wp14:anchorId="2D3AF6F9" wp14:editId="54E03271">
+            <wp:extent cx="5612130" cy="3061970"/>
+            <wp:effectExtent l="0" t="0" r="7620" b="5080"/>
+            <wp:docPr id="958079193" name="Imagen 1" descr="Interfaz de usuario gráfica, Aplicación&#10;&#10;El contenido generado por IA puede ser incorrecto."/>
+            <wp:cNvGraphicFramePr>
+              <a:graphicFrameLocks xmlns:a="http://schemas.openxmlformats.org/drawingml/2006/main" noChangeAspect="1"/>
+            </wp:cNvGraphicFramePr>
+            <a:graphic xmlns:a="http://schemas.openxmlformats.org/drawingml/2006/main">
+              <a:graphicData uri="http://schemas.openxmlformats.org/drawingml/2006/picture">
+                <pic:pic xmlns:pic="http://schemas.openxmlformats.org/drawingml/2006/picture">
+                  <pic:nvPicPr>
+                    <pic:cNvPr id="958079193" name="Imagen 1" descr="Interfaz de usuario gráfica, Aplicación&#10;&#10;El contenido generado por IA puede ser incorrecto."/>
+                    <pic:cNvPicPr/>
+                  </pic:nvPicPr>
+                  <pic:blipFill>
+                    <a:blip r:embed="rId27"/>
+                    <a:stretch>
+                      <a:fillRect/>
+                    </a:stretch>
+                  </pic:blipFill>
+                  <pic:spPr>
+                    <a:xfrm>
+                      <a:off x="0" y="0"/>
+                      <a:ext cx="5612130" cy="3061970"/>
+                    </a:xfrm>
+                    <a:prstGeom prst="rect">
+                      <a:avLst/>
+                    </a:prstGeom>
+                  </pic:spPr>
+                </pic:pic>
+              </a:graphicData>
+            </a:graphic>
+          </wp:inline>
+        </w:drawing>
+      </w:r>
     </w:p>
     <w:sectPr>
       <w:pgSz w:w="12240" w:h="15840"/>

</xml_diff>